<commit_message>
add ecma6 5/18 1st
</commit_message>
<xml_diff>
--- a/00_practise/00_毕业材料/00_基于TP的点餐系统/初稿3.docx
+++ b/00_practise/00_毕业材料/00_基于TP的点餐系统/初稿3.docx
@@ -1952,18 +1952,7 @@
           <w:szCs w:val="21"/>
           <w:lang w:val="en-US" w:eastAsia="zh-CN" w:bidi="ar-SA"/>
         </w:rPr>
-        <w:t>作为总代理，我们需要添加其他的管理员，因此我们要设计一张管理员表；我们还生成注册码给品牌商，因此我们要设计注册码表和品牌商表；之后我们还有设备管理模块，首先需要一张设备表，然后我们需</w:t>
-      </w:r>
-      <w:bookmarkStart w:id="51" w:name="_GoBack"/>
-      <w:bookmarkEnd w:id="51"/>
-      <w:r>
-        <w:rPr>
-          <w:rFonts w:hint="eastAsia" w:ascii="宋体" w:hAnsi="宋体" w:eastAsiaTheme="minorEastAsia" w:cstheme="minorBidi"/>
-          <w:kern w:val="2"/>
-          <w:szCs w:val="21"/>
-          <w:lang w:val="en-US" w:eastAsia="zh-CN" w:bidi="ar-SA"/>
-        </w:rPr>
-        <w:t>要对设备进行查询，查询按照品牌商、商铺、地区的顺序查找，因此需要商铺表和地区表，在找到某个商铺下的所有设备之后，我们还要查看每个设备的续费状态，因此还需要一张续费表。</w:t>
+        <w:t>作为总代理，我们需要添加其他的管理员，因此我们要设计一张管理员表；我们还生成注册码给品牌商，因此我们要设计注册码表和品牌商表；之后我们还有设备管理模块，首先需要一张设备表，然后我们需要对设备进行查询，查询按照品牌商、商铺、地区的顺序查找，因此需要商铺表和地区表，在找到某个商铺下的所有设备之后，我们还要查看每个设备的续费状态，因此还需要一张续费表。</w:t>
       </w:r>
       <w:r>
         <w:tab/>
@@ -5413,7 +5402,7 @@
           <w:szCs w:val="21"/>
           <w:lang w:val="en-US" w:eastAsia="zh-CN" w:bidi="ar-SA"/>
         </w:rPr>
-        <w:t>在系统设计过程中，为了避免查询数据和统计数据等困难，需要代码规范化，软件统一化，确保软件的可读性、可维护性和实用性；删除重复的环节，实现管理的科学化；界面要简洁、大方、友好、实用，尽量满足需求。本次课程设计可以加深我们对MYSQL数据库、PHP语言、thinkphp框架以及前端技术的理解和使用程度，增强发现问题、分析问题和解决问题的能力。本次课程设计，使我们能够主动查询相关开发语言的相关资料，更好扩展了我们的知识点，从而达到大学生自我发现问题、分析问题和解决问题的目的。</w:t>
+        <w:t>在系统设计过程中，为了避免查询数据和统计数据等困难，需要代码规范化，软件统一化，确保软件的可读性、可维护性和实用性；删除重复的环节，实现管理的科学化；界面要简洁实用，尽量满足需求。本次课程设计可以加深我们对MYSQL数据库、PHP语言、thinkphp框架以及前端技术的理解和使用程度，增强发现问题、分析问题和解决问题的能力。本次课程设计，使我们能够主动查询相关开发语言的相关资料，更好扩展了我们的知识点，从而达到大学生自我发现问题、分析问题和解决问题的目的。</w:t>
       </w:r>
     </w:p>
     <w:p>
@@ -5842,7 +5831,19 @@
           <w:szCs w:val="21"/>
           <w:lang w:val="en-US" w:eastAsia="zh-CN" w:bidi="ar-SA"/>
         </w:rPr>
-        <w:t>一个CSS的框架，它的内部封装了大量的美观的组件，我们使用它，不仅可以节省我们的开发时间，而且可以使得界面变得根据简洁大方。</w:t>
+        <w:t>一个CSS的框架，它的内部封装了大量的美观的组件，我们使用它，不仅可以节省我们的开发时间，而且可以使得界面变</w:t>
+      </w:r>
+      <w:bookmarkStart w:id="51" w:name="_GoBack"/>
+      <w:bookmarkEnd w:id="51"/>
+      <w:r>
+        <w:rPr>
+          <w:rFonts w:hint="eastAsia" w:ascii="宋体" w:hAnsi="宋体" w:cstheme="minorBidi"/>
+          <w:kern w:val="2"/>
+          <w:sz w:val="21"/>
+          <w:szCs w:val="21"/>
+          <w:lang w:val="en-US" w:eastAsia="zh-CN" w:bidi="ar-SA"/>
+        </w:rPr>
+        <w:t>得根据简洁大方。</w:t>
       </w:r>
     </w:p>
     <w:p>
@@ -18921,14 +18922,6 @@
       </w:tblGrid>
       <w:tr>
         <w:tblPrEx>
-          <w:tblBorders>
-            <w:top w:val="single" w:color="auto" w:sz="8" w:space="0"/>
-            <w:left w:val="none" w:color="auto" w:sz="0" w:space="0"/>
-            <w:bottom w:val="single" w:color="auto" w:sz="8" w:space="0"/>
-            <w:right w:val="none" w:color="auto" w:sz="0" w:space="0"/>
-            <w:insideH w:val="single" w:color="auto" w:sz="4" w:space="0"/>
-            <w:insideV w:val="single" w:color="auto" w:sz="4" w:space="0"/>
-          </w:tblBorders>
           <w:tblLayout w:type="fixed"/>
           <w:tblCellMar>
             <w:top w:w="0" w:type="dxa"/>
@@ -26032,7 +26025,7 @@
           <w:rFonts w:hint="eastAsia"/>
           <w:lang w:val="en-US" w:eastAsia="zh-CN"/>
         </w:rPr>
-        <w:t>任何一个系统，在进入管理页面之前，都是需要进行登录来身份验证，这样能够保证系统的安全性，本系统也不例外。在总代理登录界面，我们需要对总代理的账号、总代理的密码和系统随机生成的4位验证码进行验证，只有登录成功，才能跳转到后台。</w:t>
+        <w:t>任何一个系统，在进入管理页面之前，都是需要进行登录来身份验证，这样能够保证系统的安全性，本系统也不例外。在总代理登录界面，我们需要对总代理的账号、总代理的密码和验证码进行验证，只有登录成功，才能跳转到后台。</w:t>
       </w:r>
     </w:p>
     <w:p>
@@ -27567,7 +27560,7 @@
           <w:szCs w:val="21"/>
           <w:lang w:val="en-US" w:eastAsia="zh-CN" w:bidi="ar-SA"/>
         </w:rPr>
-        <w:t>的主要功能是删除管理员、查看管理员、修改管理员和新增管理员。如图4-18所示：</w:t>
+        <w:t>的主要功能是删除管理员功能、查看管理员功能、修改管理员功能和新增管理员功能。如图4-18所示：</w:t>
       </w:r>
     </w:p>
     <w:p>
@@ -27717,7 +27710,7 @@
           <w:szCs w:val="21"/>
           <w:lang w:val="en-US" w:eastAsia="zh-CN"/>
         </w:rPr>
-        <w:t>删除总代理管理员：对于一些因为某些事情不能够担任管理员身份的人，比如退休、下岗或者是辞职的人，我们要删除它的管理员身份。</w:t>
+        <w:t>删除总代理管理员：对于一些因为某些事情不能够担任管理员身份的人，比如辞职的人，我们要删除它的管理员身份。</w:t>
       </w:r>
     </w:p>
     <w:p>
@@ -31882,6 +31875,12 @@
             <w:insideV w:val="single" w:color="000000" w:sz="4" w:space="0"/>
           </w:tblBorders>
           <w:tblLayout w:type="fixed"/>
+          <w:tblCellMar>
+            <w:top w:w="0" w:type="dxa"/>
+            <w:left w:w="108" w:type="dxa"/>
+            <w:bottom w:w="0" w:type="dxa"/>
+            <w:right w:w="108" w:type="dxa"/>
+          </w:tblCellMar>
         </w:tblPrEx>
         <w:trPr>
           <w:jc w:val="center"/>
@@ -35218,7 +35217,37 @@
           <w:rFonts w:hint="eastAsia" w:ascii="宋体" w:hAnsi="宋体"/>
           <w:szCs w:val="21"/>
         </w:rPr>
-        <w:t>在设计中被我引用或参考的论文和著作。</w:t>
+        <w:t>被我引用</w:t>
+      </w:r>
+      <w:r>
+        <w:rPr>
+          <w:rFonts w:hint="eastAsia" w:ascii="宋体" w:hAnsi="宋体"/>
+          <w:szCs w:val="21"/>
+          <w:lang w:val="en-US" w:eastAsia="zh-CN"/>
+        </w:rPr>
+        <w:t>使用的</w:t>
+      </w:r>
+      <w:r>
+        <w:rPr>
+          <w:rFonts w:hint="eastAsia" w:ascii="宋体" w:hAnsi="宋体"/>
+          <w:szCs w:val="21"/>
+        </w:rPr>
+        <w:t>论文和</w:t>
+      </w:r>
+      <w:r>
+        <w:rPr>
+          <w:rFonts w:hint="eastAsia" w:ascii="宋体" w:hAnsi="宋体"/>
+          <w:szCs w:val="21"/>
+          <w:lang w:val="en-US" w:eastAsia="zh-CN"/>
+        </w:rPr>
+        <w:t>文献</w:t>
+      </w:r>
+      <w:r>
+        <w:rPr>
+          <w:rFonts w:hint="eastAsia" w:ascii="宋体" w:hAnsi="宋体"/>
+          <w:szCs w:val="21"/>
+        </w:rPr>
+        <w:t>。</w:t>
       </w:r>
     </w:p>
     <w:p>

</xml_diff>